<commit_message>
chore(DB): Changement du nom des fichiers de backup/restore dans le document
</commit_message>
<xml_diff>
--- a/DB/ESR-E_BackupRestore.docx
+++ b/DB/ESR-E_BackupRestore.docx
@@ -1250,7 +1250,7 @@
           <w:lang w:val="fr-FR" w:eastAsia="fr-CH"/>
           <w14:ligatures w14:val="none"/>
         </w:rPr>
-        <w:t xml:space="preserve"> &gt; </w:t>
+        <w:t xml:space="preserve"> &gt; ESR-</w:t>
       </w:r>
       <w:proofErr w:type="spellStart"/>
       <w:r>
@@ -1263,7 +1263,7 @@
           <w:lang w:val="fr-FR" w:eastAsia="fr-CH"/>
           <w14:ligatures w14:val="none"/>
         </w:rPr>
-        <w:t>db_space_invaders_backup.sql</w:t>
+        <w:t>A_ImportDump.sql</w:t>
       </w:r>
       <w:proofErr w:type="spellEnd"/>
       <w:r>
@@ -2116,7 +2116,7 @@
           <w:highlight w:val="black"/>
           <w:lang w:val="fr-FR"/>
         </w:rPr>
-        <w:t xml:space="preserve"> &lt; </w:t>
+        <w:t xml:space="preserve"> &lt; ESR-</w:t>
       </w:r>
       <w:proofErr w:type="spellStart"/>
       <w:r>
@@ -2127,7 +2127,7 @@
           <w:highlight w:val="black"/>
           <w:lang w:val="fr-FR"/>
         </w:rPr>
-        <w:t>db_space_invaders_backup.sql</w:t>
+        <w:t>A_ImportDump.sql</w:t>
       </w:r>
       <w:proofErr w:type="spellEnd"/>
     </w:p>

</xml_diff>